<commit_message>
Hoofdstuk 3 van de documentatie voltooid
</commit_message>
<xml_diff>
--- a/documentatie/Autoverhuur_documentatie.docx
+++ b/documentatie/Autoverhuur_documentatie.docx
@@ -104,6 +104,8 @@
         </w:rPr>
         <w:t>Studenten:</w:t>
       </w:r>
+      <w:bookmarkStart w:id="0" w:name="_GoBack"/>
+      <w:bookmarkEnd w:id="0"/>
     </w:p>
     <w:p>
       <w:pPr>
@@ -267,7 +269,7 @@
             <w:rPr>
               <w:rFonts w:eastAsiaTheme="minorEastAsia"/>
               <w:noProof/>
-              <w:lang w:eastAsia="en-NL"/>
+              <w:lang w:val="en-NL" w:eastAsia="en-NL"/>
             </w:rPr>
           </w:pPr>
           <w:r>
@@ -294,7 +296,7 @@
             </w:rPr>
             <w:fldChar w:fldCharType="separate"/>
           </w:r>
-          <w:hyperlink w:anchor="_Toc8903479" w:history="1">
+          <w:hyperlink w:anchor="_Toc8904924" w:history="1">
             <w:r>
               <w:rPr>
                 <w:rStyle w:val="Hyperlink"/>
@@ -322,7 +324,7 @@
                 <w:noProof/>
                 <w:webHidden/>
               </w:rPr>
-              <w:instrText xml:space="preserve"> PAGEREF _Toc8903479 \h </w:instrText>
+              <w:instrText xml:space="preserve"> PAGEREF _Toc8904924 \h </w:instrText>
             </w:r>
             <w:r>
               <w:rPr>
@@ -362,10 +364,10 @@
             <w:rPr>
               <w:rFonts w:eastAsiaTheme="minorEastAsia"/>
               <w:noProof/>
-              <w:lang w:eastAsia="en-NL"/>
+              <w:lang w:val="en-NL" w:eastAsia="en-NL"/>
             </w:rPr>
           </w:pPr>
-          <w:hyperlink w:anchor="_Toc8903480" w:history="1">
+          <w:hyperlink w:anchor="_Toc8904925" w:history="1">
             <w:r>
               <w:rPr>
                 <w:rStyle w:val="Hyperlink"/>
@@ -393,7 +395,7 @@
                 <w:noProof/>
                 <w:webHidden/>
               </w:rPr>
-              <w:instrText xml:space="preserve"> PAGEREF _Toc8903480 \h </w:instrText>
+              <w:instrText xml:space="preserve"> PAGEREF _Toc8904925 \h </w:instrText>
             </w:r>
             <w:r>
               <w:rPr>
@@ -433,10 +435,10 @@
             <w:rPr>
               <w:rFonts w:eastAsiaTheme="minorEastAsia"/>
               <w:noProof/>
-              <w:lang w:eastAsia="en-NL"/>
+              <w:lang w:val="en-NL" w:eastAsia="en-NL"/>
             </w:rPr>
           </w:pPr>
-          <w:hyperlink w:anchor="_Toc8903481" w:history="1">
+          <w:hyperlink w:anchor="_Toc8904926" w:history="1">
             <w:r>
               <w:rPr>
                 <w:rStyle w:val="Hyperlink"/>
@@ -464,7 +466,95 @@
                 <w:noProof/>
                 <w:webHidden/>
               </w:rPr>
-              <w:instrText xml:space="preserve"> PAGEREF _Toc8903481 \h </w:instrText>
+              <w:instrText xml:space="preserve"> PAGEREF _Toc8904926 \h </w:instrText>
+            </w:r>
+            <w:r>
+              <w:rPr>
+                <w:noProof/>
+                <w:webHidden/>
+              </w:rPr>
+            </w:r>
+            <w:r>
+              <w:rPr>
+                <w:noProof/>
+                <w:webHidden/>
+              </w:rPr>
+              <w:fldChar w:fldCharType="separate"/>
+            </w:r>
+            <w:r>
+              <w:rPr>
+                <w:noProof/>
+                <w:webHidden/>
+              </w:rPr>
+              <w:t>5</w:t>
+            </w:r>
+            <w:r>
+              <w:rPr>
+                <w:noProof/>
+                <w:webHidden/>
+              </w:rPr>
+              <w:fldChar w:fldCharType="end"/>
+            </w:r>
+          </w:hyperlink>
+        </w:p>
+        <w:p>
+          <w:pPr>
+            <w:pStyle w:val="Inhopg2"/>
+            <w:tabs>
+              <w:tab w:val="left" w:pos="880"/>
+              <w:tab w:val="right" w:leader="dot" w:pos="9016"/>
+            </w:tabs>
+            <w:rPr>
+              <w:rFonts w:eastAsiaTheme="minorEastAsia"/>
+              <w:noProof/>
+              <w:lang w:val="en-NL" w:eastAsia="en-NL"/>
+            </w:rPr>
+          </w:pPr>
+          <w:hyperlink w:anchor="_Toc8904927" w:history="1">
+            <w:r>
+              <w:rPr>
+                <w:rStyle w:val="Hyperlink"/>
+                <w:noProof/>
+                <w:lang w:val="nl-NL"/>
+              </w:rPr>
+              <w:t>1.1</w:t>
+            </w:r>
+            <w:r>
+              <w:rPr>
+                <w:rFonts w:eastAsiaTheme="minorEastAsia"/>
+                <w:noProof/>
+                <w:lang w:val="en-US" w:eastAsia="en-NL"/>
+              </w:rPr>
+              <w:t xml:space="preserve"> </w:t>
+            </w:r>
+            <w:r>
+              <w:rPr>
+                <w:rStyle w:val="Hyperlink"/>
+                <w:noProof/>
+                <w:lang w:val="nl-NL"/>
+              </w:rPr>
+              <w:t>Sjabloon</w:t>
+            </w:r>
+            <w:r>
+              <w:rPr>
+                <w:noProof/>
+                <w:webHidden/>
+              </w:rPr>
+              <w:tab/>
+            </w:r>
+            <w:r>
+              <w:rPr>
+                <w:noProof/>
+                <w:webHidden/>
+              </w:rPr>
+              <w:fldChar w:fldCharType="begin"/>
+            </w:r>
+            <w:r>
+              <w:rPr>
+                <w:noProof/>
+                <w:webHidden/>
+              </w:rPr>
+              <w:instrText xml:space="preserve"> PAGEREF _Toc8904927 \h </w:instrText>
             </w:r>
             <w:r>
               <w:rPr>
@@ -504,17 +594,17 @@
             <w:rPr>
               <w:rFonts w:eastAsiaTheme="minorEastAsia"/>
               <w:noProof/>
-              <w:lang w:eastAsia="en-NL"/>
+              <w:lang w:val="en-NL" w:eastAsia="en-NL"/>
             </w:rPr>
           </w:pPr>
-          <w:hyperlink w:anchor="_Toc8903482" w:history="1">
+          <w:hyperlink w:anchor="_Toc8904928" w:history="1">
             <w:r>
               <w:rPr>
                 <w:rStyle w:val="Hyperlink"/>
                 <w:noProof/>
                 <w:lang w:val="nl-NL"/>
               </w:rPr>
-              <w:t>1.1 Sjabloon</w:t>
+              <w:t>1.2 Wensen klant</w:t>
             </w:r>
             <w:r>
               <w:rPr>
@@ -535,7 +625,7 @@
                 <w:noProof/>
                 <w:webHidden/>
               </w:rPr>
-              <w:instrText xml:space="preserve"> PAGEREF _Toc8903482 \h </w:instrText>
+              <w:instrText xml:space="preserve"> PAGEREF _Toc8904928 \h </w:instrText>
             </w:r>
             <w:r>
               <w:rPr>
@@ -575,17 +665,17 @@
             <w:rPr>
               <w:rFonts w:eastAsiaTheme="minorEastAsia"/>
               <w:noProof/>
-              <w:lang w:eastAsia="en-NL"/>
+              <w:lang w:val="en-NL" w:eastAsia="en-NL"/>
             </w:rPr>
           </w:pPr>
-          <w:hyperlink w:anchor="_Toc8903483" w:history="1">
+          <w:hyperlink w:anchor="_Toc8904929" w:history="1">
             <w:r>
               <w:rPr>
                 <w:rStyle w:val="Hyperlink"/>
                 <w:noProof/>
                 <w:lang w:val="nl-NL"/>
               </w:rPr>
-              <w:t>1.2 Wensen klant</w:t>
+              <w:t>1.3 Huidige situatie</w:t>
             </w:r>
             <w:r>
               <w:rPr>
@@ -606,7 +696,7 @@
                 <w:noProof/>
                 <w:webHidden/>
               </w:rPr>
-              <w:instrText xml:space="preserve"> PAGEREF _Toc8903483 \h </w:instrText>
+              <w:instrText xml:space="preserve"> PAGEREF _Toc8904929 \h </w:instrText>
             </w:r>
             <w:r>
               <w:rPr>
@@ -627,6 +717,290 @@
                 <w:webHidden/>
               </w:rPr>
               <w:t>5</w:t>
+            </w:r>
+            <w:r>
+              <w:rPr>
+                <w:noProof/>
+                <w:webHidden/>
+              </w:rPr>
+              <w:fldChar w:fldCharType="end"/>
+            </w:r>
+          </w:hyperlink>
+        </w:p>
+        <w:p>
+          <w:pPr>
+            <w:pStyle w:val="Inhopg3"/>
+            <w:tabs>
+              <w:tab w:val="right" w:leader="dot" w:pos="9016"/>
+            </w:tabs>
+            <w:rPr>
+              <w:rFonts w:eastAsiaTheme="minorEastAsia"/>
+              <w:noProof/>
+              <w:lang w:val="en-NL" w:eastAsia="en-NL"/>
+            </w:rPr>
+          </w:pPr>
+          <w:hyperlink w:anchor="_Toc8904930" w:history="1">
+            <w:r>
+              <w:rPr>
+                <w:rStyle w:val="Hyperlink"/>
+                <w:noProof/>
+                <w:lang w:val="nl-NL"/>
+              </w:rPr>
+              <w:t>1.3.1 Bezittingen</w:t>
+            </w:r>
+            <w:r>
+              <w:rPr>
+                <w:noProof/>
+                <w:webHidden/>
+              </w:rPr>
+              <w:tab/>
+            </w:r>
+            <w:r>
+              <w:rPr>
+                <w:noProof/>
+                <w:webHidden/>
+              </w:rPr>
+              <w:fldChar w:fldCharType="begin"/>
+            </w:r>
+            <w:r>
+              <w:rPr>
+                <w:noProof/>
+                <w:webHidden/>
+              </w:rPr>
+              <w:instrText xml:space="preserve"> PAGEREF _Toc8904930 \h </w:instrText>
+            </w:r>
+            <w:r>
+              <w:rPr>
+                <w:noProof/>
+                <w:webHidden/>
+              </w:rPr>
+            </w:r>
+            <w:r>
+              <w:rPr>
+                <w:noProof/>
+                <w:webHidden/>
+              </w:rPr>
+              <w:fldChar w:fldCharType="separate"/>
+            </w:r>
+            <w:r>
+              <w:rPr>
+                <w:noProof/>
+                <w:webHidden/>
+              </w:rPr>
+              <w:t>5</w:t>
+            </w:r>
+            <w:r>
+              <w:rPr>
+                <w:noProof/>
+                <w:webHidden/>
+              </w:rPr>
+              <w:fldChar w:fldCharType="end"/>
+            </w:r>
+          </w:hyperlink>
+        </w:p>
+        <w:p>
+          <w:pPr>
+            <w:pStyle w:val="Inhopg3"/>
+            <w:tabs>
+              <w:tab w:val="right" w:leader="dot" w:pos="9016"/>
+            </w:tabs>
+            <w:rPr>
+              <w:rFonts w:eastAsiaTheme="minorEastAsia"/>
+              <w:noProof/>
+              <w:lang w:val="en-NL" w:eastAsia="en-NL"/>
+            </w:rPr>
+          </w:pPr>
+          <w:hyperlink w:anchor="_Toc8904931" w:history="1">
+            <w:r>
+              <w:rPr>
+                <w:rStyle w:val="Hyperlink"/>
+                <w:noProof/>
+                <w:lang w:val="en-US"/>
+              </w:rPr>
+              <w:t>1.3.2 Werknemers</w:t>
+            </w:r>
+            <w:r>
+              <w:rPr>
+                <w:noProof/>
+                <w:webHidden/>
+              </w:rPr>
+              <w:tab/>
+            </w:r>
+            <w:r>
+              <w:rPr>
+                <w:noProof/>
+                <w:webHidden/>
+              </w:rPr>
+              <w:fldChar w:fldCharType="begin"/>
+            </w:r>
+            <w:r>
+              <w:rPr>
+                <w:noProof/>
+                <w:webHidden/>
+              </w:rPr>
+              <w:instrText xml:space="preserve"> PAGEREF _Toc8904931 \h </w:instrText>
+            </w:r>
+            <w:r>
+              <w:rPr>
+                <w:noProof/>
+                <w:webHidden/>
+              </w:rPr>
+            </w:r>
+            <w:r>
+              <w:rPr>
+                <w:noProof/>
+                <w:webHidden/>
+              </w:rPr>
+              <w:fldChar w:fldCharType="separate"/>
+            </w:r>
+            <w:r>
+              <w:rPr>
+                <w:noProof/>
+                <w:webHidden/>
+              </w:rPr>
+              <w:t>5</w:t>
+            </w:r>
+            <w:r>
+              <w:rPr>
+                <w:noProof/>
+                <w:webHidden/>
+              </w:rPr>
+              <w:fldChar w:fldCharType="end"/>
+            </w:r>
+          </w:hyperlink>
+        </w:p>
+        <w:p>
+          <w:pPr>
+            <w:pStyle w:val="Inhopg1"/>
+            <w:tabs>
+              <w:tab w:val="right" w:leader="dot" w:pos="9016"/>
+            </w:tabs>
+            <w:rPr>
+              <w:rFonts w:eastAsiaTheme="minorEastAsia"/>
+              <w:noProof/>
+              <w:lang w:val="en-NL" w:eastAsia="en-NL"/>
+            </w:rPr>
+          </w:pPr>
+          <w:hyperlink w:anchor="_Toc8904932" w:history="1">
+            <w:r>
+              <w:rPr>
+                <w:rStyle w:val="Hyperlink"/>
+                <w:noProof/>
+                <w:lang w:val="nl-NL"/>
+              </w:rPr>
+              <w:t>Hoofdstuk 2</w:t>
+            </w:r>
+            <w:r>
+              <w:rPr>
+                <w:noProof/>
+                <w:webHidden/>
+              </w:rPr>
+              <w:tab/>
+            </w:r>
+            <w:r>
+              <w:rPr>
+                <w:noProof/>
+                <w:webHidden/>
+              </w:rPr>
+              <w:fldChar w:fldCharType="begin"/>
+            </w:r>
+            <w:r>
+              <w:rPr>
+                <w:noProof/>
+                <w:webHidden/>
+              </w:rPr>
+              <w:instrText xml:space="preserve"> PAGEREF _Toc8904932 \h </w:instrText>
+            </w:r>
+            <w:r>
+              <w:rPr>
+                <w:noProof/>
+                <w:webHidden/>
+              </w:rPr>
+            </w:r>
+            <w:r>
+              <w:rPr>
+                <w:noProof/>
+                <w:webHidden/>
+              </w:rPr>
+              <w:fldChar w:fldCharType="separate"/>
+            </w:r>
+            <w:r>
+              <w:rPr>
+                <w:noProof/>
+                <w:webHidden/>
+              </w:rPr>
+              <w:t>6</w:t>
+            </w:r>
+            <w:r>
+              <w:rPr>
+                <w:noProof/>
+                <w:webHidden/>
+              </w:rPr>
+              <w:fldChar w:fldCharType="end"/>
+            </w:r>
+          </w:hyperlink>
+        </w:p>
+        <w:p>
+          <w:pPr>
+            <w:pStyle w:val="Inhopg1"/>
+            <w:tabs>
+              <w:tab w:val="right" w:leader="dot" w:pos="9016"/>
+            </w:tabs>
+            <w:rPr>
+              <w:rFonts w:eastAsiaTheme="minorEastAsia"/>
+              <w:noProof/>
+              <w:lang w:val="en-NL" w:eastAsia="en-NL"/>
+            </w:rPr>
+          </w:pPr>
+          <w:hyperlink w:anchor="_Toc8904933" w:history="1">
+            <w:r>
+              <w:rPr>
+                <w:rStyle w:val="Hyperlink"/>
+                <w:noProof/>
+                <w:lang w:val="nl-NL"/>
+              </w:rPr>
+              <w:t>Hoofdstuk 3</w:t>
+            </w:r>
+            <w:r>
+              <w:rPr>
+                <w:noProof/>
+                <w:webHidden/>
+              </w:rPr>
+              <w:tab/>
+            </w:r>
+            <w:r>
+              <w:rPr>
+                <w:noProof/>
+                <w:webHidden/>
+              </w:rPr>
+              <w:fldChar w:fldCharType="begin"/>
+            </w:r>
+            <w:r>
+              <w:rPr>
+                <w:noProof/>
+                <w:webHidden/>
+              </w:rPr>
+              <w:instrText xml:space="preserve"> PAGEREF _Toc8904933 \h </w:instrText>
+            </w:r>
+            <w:r>
+              <w:rPr>
+                <w:noProof/>
+                <w:webHidden/>
+              </w:rPr>
+            </w:r>
+            <w:r>
+              <w:rPr>
+                <w:noProof/>
+                <w:webHidden/>
+              </w:rPr>
+              <w:fldChar w:fldCharType="separate"/>
+            </w:r>
+            <w:r>
+              <w:rPr>
+                <w:noProof/>
+                <w:webHidden/>
+              </w:rPr>
+              <w:t>7</w:t>
             </w:r>
             <w:r>
               <w:rPr>
@@ -646,17 +1020,17 @@
             <w:rPr>
               <w:rFonts w:eastAsiaTheme="minorEastAsia"/>
               <w:noProof/>
-              <w:lang w:eastAsia="en-NL"/>
+              <w:lang w:val="en-NL" w:eastAsia="en-NL"/>
             </w:rPr>
           </w:pPr>
-          <w:hyperlink w:anchor="_Toc8903484" w:history="1">
+          <w:hyperlink w:anchor="_Toc8904934" w:history="1">
             <w:r>
               <w:rPr>
                 <w:rStyle w:val="Hyperlink"/>
                 <w:noProof/>
                 <w:lang w:val="nl-NL"/>
               </w:rPr>
-              <w:t>1.3 Huidige situatie</w:t>
+              <w:t>3.1 Functionaliteit eisen</w:t>
             </w:r>
             <w:r>
               <w:rPr>
@@ -677,7 +1051,7 @@
                 <w:noProof/>
                 <w:webHidden/>
               </w:rPr>
-              <w:instrText xml:space="preserve"> PAGEREF _Toc8903484 \h </w:instrText>
+              <w:instrText xml:space="preserve"> PAGEREF _Toc8904934 \h </w:instrText>
             </w:r>
             <w:r>
               <w:rPr>
@@ -697,7 +1071,7 @@
                 <w:noProof/>
                 <w:webHidden/>
               </w:rPr>
-              <w:t>5</w:t>
+              <w:t>7</w:t>
             </w:r>
             <w:r>
               <w:rPr>
@@ -710,162 +1084,24 @@
         </w:p>
         <w:p>
           <w:pPr>
-            <w:pStyle w:val="Inhopg3"/>
-            <w:tabs>
-              <w:tab w:val="right" w:leader="dot" w:pos="9016"/>
-            </w:tabs>
-            <w:rPr>
-              <w:noProof/>
-            </w:rPr>
-          </w:pPr>
-          <w:hyperlink w:anchor="_Toc8903485" w:history="1">
-            <w:r>
-              <w:rPr>
-                <w:rStyle w:val="Hyperlink"/>
-                <w:noProof/>
-                <w:lang w:val="nl-NL"/>
-              </w:rPr>
-              <w:t>1.3.1 Bezittingen</w:t>
-            </w:r>
-            <w:r>
-              <w:rPr>
-                <w:noProof/>
-                <w:webHidden/>
-              </w:rPr>
-              <w:tab/>
-            </w:r>
-            <w:r>
-              <w:rPr>
-                <w:noProof/>
-                <w:webHidden/>
-              </w:rPr>
-              <w:fldChar w:fldCharType="begin"/>
-            </w:r>
-            <w:r>
-              <w:rPr>
-                <w:noProof/>
-                <w:webHidden/>
-              </w:rPr>
-              <w:instrText xml:space="preserve"> PAGEREF _Toc8903485 \h </w:instrText>
-            </w:r>
-            <w:r>
-              <w:rPr>
-                <w:noProof/>
-                <w:webHidden/>
-              </w:rPr>
-            </w:r>
-            <w:r>
-              <w:rPr>
-                <w:noProof/>
-                <w:webHidden/>
-              </w:rPr>
-              <w:fldChar w:fldCharType="separate"/>
-            </w:r>
-            <w:r>
-              <w:rPr>
-                <w:noProof/>
-                <w:webHidden/>
-              </w:rPr>
-              <w:t>5</w:t>
-            </w:r>
-            <w:r>
-              <w:rPr>
-                <w:noProof/>
-                <w:webHidden/>
-              </w:rPr>
-              <w:fldChar w:fldCharType="end"/>
-            </w:r>
-          </w:hyperlink>
-        </w:p>
-        <w:p>
-          <w:pPr>
-            <w:pStyle w:val="Inhopg3"/>
-            <w:tabs>
-              <w:tab w:val="right" w:leader="dot" w:pos="9016"/>
-            </w:tabs>
-            <w:rPr>
-              <w:noProof/>
-            </w:rPr>
-          </w:pPr>
-          <w:hyperlink w:anchor="_Toc8903486" w:history="1">
-            <w:r>
-              <w:rPr>
-                <w:rStyle w:val="Hyperlink"/>
-                <w:noProof/>
-                <w:lang w:val="en-US"/>
-              </w:rPr>
-              <w:t>1.3.2 Werknemers</w:t>
-            </w:r>
-            <w:r>
-              <w:rPr>
-                <w:noProof/>
-                <w:webHidden/>
-              </w:rPr>
-              <w:tab/>
-            </w:r>
-            <w:r>
-              <w:rPr>
-                <w:noProof/>
-                <w:webHidden/>
-              </w:rPr>
-              <w:fldChar w:fldCharType="begin"/>
-            </w:r>
-            <w:r>
-              <w:rPr>
-                <w:noProof/>
-                <w:webHidden/>
-              </w:rPr>
-              <w:instrText xml:space="preserve"> PAGEREF _Toc8903486 \h </w:instrText>
-            </w:r>
-            <w:r>
-              <w:rPr>
-                <w:noProof/>
-                <w:webHidden/>
-              </w:rPr>
-            </w:r>
-            <w:r>
-              <w:rPr>
-                <w:noProof/>
-                <w:webHidden/>
-              </w:rPr>
-              <w:fldChar w:fldCharType="separate"/>
-            </w:r>
-            <w:r>
-              <w:rPr>
-                <w:noProof/>
-                <w:webHidden/>
-              </w:rPr>
-              <w:t>5</w:t>
-            </w:r>
-            <w:r>
-              <w:rPr>
-                <w:noProof/>
-                <w:webHidden/>
-              </w:rPr>
-              <w:fldChar w:fldCharType="end"/>
-            </w:r>
-          </w:hyperlink>
-        </w:p>
-        <w:p>
-          <w:pPr>
-            <w:pStyle w:val="Inhopg1"/>
+            <w:pStyle w:val="Inhopg2"/>
             <w:tabs>
               <w:tab w:val="right" w:leader="dot" w:pos="9016"/>
             </w:tabs>
             <w:rPr>
               <w:rFonts w:eastAsiaTheme="minorEastAsia"/>
               <w:noProof/>
-              <w:lang w:eastAsia="en-NL"/>
+              <w:lang w:val="en-NL" w:eastAsia="en-NL"/>
             </w:rPr>
           </w:pPr>
-          <w:hyperlink w:anchor="_Toc8903487" w:history="1">
+          <w:hyperlink w:anchor="_Toc8904935" w:history="1">
             <w:r>
               <w:rPr>
                 <w:rStyle w:val="Hyperlink"/>
                 <w:noProof/>
                 <w:lang w:val="nl-NL"/>
               </w:rPr>
-              <w:t>Hoofdstuk 2</w:t>
+              <w:t>3.2 Non-functionaliteit eisen</w:t>
             </w:r>
             <w:r>
               <w:rPr>
@@ -886,7 +1122,7 @@
                 <w:noProof/>
                 <w:webHidden/>
               </w:rPr>
-              <w:instrText xml:space="preserve"> PAGEREF _Toc8903487 \h </w:instrText>
+              <w:instrText xml:space="preserve"> PAGEREF _Toc8904935 \h </w:instrText>
             </w:r>
             <w:r>
               <w:rPr>
@@ -906,7 +1142,7 @@
                 <w:noProof/>
                 <w:webHidden/>
               </w:rPr>
-              <w:t>6</w:t>
+              <w:t>7</w:t>
             </w:r>
             <w:r>
               <w:rPr>
@@ -919,24 +1155,24 @@
         </w:p>
         <w:p>
           <w:pPr>
-            <w:pStyle w:val="Inhopg1"/>
+            <w:pStyle w:val="Inhopg2"/>
             <w:tabs>
               <w:tab w:val="right" w:leader="dot" w:pos="9016"/>
             </w:tabs>
             <w:rPr>
               <w:rFonts w:eastAsiaTheme="minorEastAsia"/>
               <w:noProof/>
-              <w:lang w:eastAsia="en-NL"/>
+              <w:lang w:val="en-NL" w:eastAsia="en-NL"/>
             </w:rPr>
           </w:pPr>
-          <w:hyperlink w:anchor="_Toc8903488" w:history="1">
+          <w:hyperlink w:anchor="_Toc8904936" w:history="1">
             <w:r>
               <w:rPr>
                 <w:rStyle w:val="Hyperlink"/>
                 <w:noProof/>
                 <w:lang w:val="nl-NL"/>
               </w:rPr>
-              <w:t>Hoofdstuk 3</w:t>
+              <w:t>3.3 Actoren voor de desktop applicatie</w:t>
             </w:r>
             <w:r>
               <w:rPr>
@@ -957,7 +1193,78 @@
                 <w:noProof/>
                 <w:webHidden/>
               </w:rPr>
-              <w:instrText xml:space="preserve"> PAGEREF _Toc8903488 \h </w:instrText>
+              <w:instrText xml:space="preserve"> PAGEREF _Toc8904936 \h </w:instrText>
+            </w:r>
+            <w:r>
+              <w:rPr>
+                <w:noProof/>
+                <w:webHidden/>
+              </w:rPr>
+            </w:r>
+            <w:r>
+              <w:rPr>
+                <w:noProof/>
+                <w:webHidden/>
+              </w:rPr>
+              <w:fldChar w:fldCharType="separate"/>
+            </w:r>
+            <w:r>
+              <w:rPr>
+                <w:noProof/>
+                <w:webHidden/>
+              </w:rPr>
+              <w:t>7</w:t>
+            </w:r>
+            <w:r>
+              <w:rPr>
+                <w:noProof/>
+                <w:webHidden/>
+              </w:rPr>
+              <w:fldChar w:fldCharType="end"/>
+            </w:r>
+          </w:hyperlink>
+        </w:p>
+        <w:p>
+          <w:pPr>
+            <w:pStyle w:val="Inhopg2"/>
+            <w:tabs>
+              <w:tab w:val="right" w:leader="dot" w:pos="9016"/>
+            </w:tabs>
+            <w:rPr>
+              <w:rFonts w:eastAsiaTheme="minorEastAsia"/>
+              <w:noProof/>
+              <w:lang w:val="en-NL" w:eastAsia="en-NL"/>
+            </w:rPr>
+          </w:pPr>
+          <w:hyperlink w:anchor="_Toc8904937" w:history="1">
+            <w:r>
+              <w:rPr>
+                <w:rStyle w:val="Hyperlink"/>
+                <w:noProof/>
+                <w:lang w:val="nl-NL"/>
+              </w:rPr>
+              <w:t>3.4 Use case-diagram</w:t>
+            </w:r>
+            <w:r>
+              <w:rPr>
+                <w:noProof/>
+                <w:webHidden/>
+              </w:rPr>
+              <w:tab/>
+            </w:r>
+            <w:r>
+              <w:rPr>
+                <w:noProof/>
+                <w:webHidden/>
+              </w:rPr>
+              <w:fldChar w:fldCharType="begin"/>
+            </w:r>
+            <w:r>
+              <w:rPr>
+                <w:noProof/>
+                <w:webHidden/>
+              </w:rPr>
+              <w:instrText xml:space="preserve"> PAGEREF _Toc8904937 \h </w:instrText>
             </w:r>
             <w:r>
               <w:rPr>
@@ -1042,7 +1349,7 @@
           <w:lang w:val="nl-NL"/>
         </w:rPr>
       </w:pPr>
-      <w:bookmarkStart w:id="0" w:name="_Toc8903479"/>
+      <w:bookmarkStart w:id="1" w:name="_Toc8904924"/>
       <w:r>
         <w:rPr>
           <w:lang w:val="nl-NL"/>
@@ -1050,7 +1357,7 @@
         <w:lastRenderedPageBreak/>
         <w:t>Versiebeheer</w:t>
       </w:r>
-      <w:bookmarkEnd w:id="0"/>
+      <w:bookmarkEnd w:id="1"/>
     </w:p>
     <w:tbl>
       <w:tblPr>
@@ -1296,19 +1603,6 @@
               <w:rPr>
                 <w:lang w:val="nl-NL"/>
               </w:rPr>
-              <w:t>Patrick van Dijk</w:t>
-            </w:r>
-          </w:p>
-          <w:p>
-            <w:pPr>
-              <w:rPr>
-                <w:lang w:val="nl-NL"/>
-              </w:rPr>
-            </w:pPr>
-            <w:r>
-              <w:rPr>
-                <w:lang w:val="nl-NL"/>
-              </w:rPr>
               <w:t>Youp Koopmans</w:t>
             </w:r>
           </w:p>
@@ -1345,6 +1639,80 @@
           </w:tcPr>
           <w:p>
             <w:pPr>
+              <w:rPr>
+                <w:lang w:val="nl-NL"/>
+              </w:rPr>
+            </w:pPr>
+            <w:r>
+              <w:rPr>
+                <w:lang w:val="nl-NL"/>
+              </w:rPr>
+              <w:t>1.2</w:t>
+            </w:r>
+          </w:p>
+        </w:tc>
+        <w:tc>
+          <w:tcPr>
+            <w:tcW w:w="2254" w:type="dxa"/>
+          </w:tcPr>
+          <w:p>
+            <w:pPr>
+              <w:rPr>
+                <w:lang w:val="nl-NL"/>
+              </w:rPr>
+            </w:pPr>
+            <w:r>
+              <w:rPr>
+                <w:lang w:val="nl-NL"/>
+              </w:rPr>
+              <w:t>16-05-2019</w:t>
+            </w:r>
+          </w:p>
+        </w:tc>
+        <w:tc>
+          <w:tcPr>
+            <w:tcW w:w="2254" w:type="dxa"/>
+          </w:tcPr>
+          <w:p>
+            <w:pPr>
+              <w:rPr>
+                <w:lang w:val="nl-NL"/>
+              </w:rPr>
+            </w:pPr>
+            <w:r>
+              <w:rPr>
+                <w:lang w:val="nl-NL"/>
+              </w:rPr>
+              <w:t>Youp Koopmans</w:t>
+            </w:r>
+          </w:p>
+        </w:tc>
+        <w:tc>
+          <w:tcPr>
+            <w:tcW w:w="2254" w:type="dxa"/>
+          </w:tcPr>
+          <w:p>
+            <w:pPr>
+              <w:rPr>
+                <w:lang w:val="nl-NL"/>
+              </w:rPr>
+            </w:pPr>
+            <w:r>
+              <w:rPr>
+                <w:lang w:val="nl-NL"/>
+              </w:rPr>
+              <w:t>- Hoofdstuk 3 voltooid</w:t>
+            </w:r>
+          </w:p>
+        </w:tc>
+      </w:tr>
+      <w:tr>
+        <w:tc>
+          <w:tcPr>
+            <w:tcW w:w="2254" w:type="dxa"/>
+          </w:tcPr>
+          <w:p>
+            <w:pPr>
               <w:pStyle w:val="Kop1"/>
               <w:outlineLvl w:val="0"/>
               <w:rPr>
@@ -1379,8 +1747,6 @@
                 <w:lang w:val="nl-NL"/>
               </w:rPr>
             </w:pPr>
-            <w:bookmarkStart w:id="1" w:name="_GoBack"/>
-            <w:bookmarkEnd w:id="1"/>
           </w:p>
         </w:tc>
         <w:tc>
@@ -1398,499 +1764,505 @@
           </w:p>
         </w:tc>
       </w:tr>
+    </w:tbl>
+    <w:p>
+      <w:pPr>
+        <w:pStyle w:val="Kop1"/>
+        <w:rPr>
+          <w:rFonts w:eastAsiaTheme="minorHAnsi"/>
+          <w:color w:val="auto"/>
+          <w:lang w:val="nl-NL"/>
+        </w:rPr>
+      </w:pPr>
+      <w:r>
+        <w:rPr>
+          <w:lang w:val="nl-NL"/>
+        </w:rPr>
+        <w:br w:type="page"/>
+      </w:r>
+    </w:p>
+    <w:p>
+      <w:pPr>
+        <w:pStyle w:val="Kop1"/>
+        <w:rPr>
+          <w:lang w:val="nl-NL"/>
+        </w:rPr>
+      </w:pPr>
+      <w:bookmarkStart w:id="2" w:name="_Toc8904925"/>
+      <w:r>
+        <w:rPr>
+          <w:lang w:val="nl-NL"/>
+        </w:rPr>
+        <w:lastRenderedPageBreak/>
+        <w:t>Inleidin</w:t>
+      </w:r>
+      <w:r>
+        <w:rPr>
+          <w:lang w:val="nl-NL"/>
+        </w:rPr>
+        <w:t>g</w:t>
+      </w:r>
+      <w:bookmarkEnd w:id="2"/>
+    </w:p>
+    <w:p>
+      <w:pPr>
+        <w:rPr>
+          <w:lang w:val="nl-NL"/>
+        </w:rPr>
+      </w:pPr>
+    </w:p>
+    <w:p>
+      <w:pPr>
+        <w:rPr>
+          <w:lang w:val="nl-NL"/>
+        </w:rPr>
+      </w:pPr>
+      <w:r>
+        <w:rPr>
+          <w:lang w:val="nl-NL"/>
+        </w:rPr>
+        <w:br w:type="page"/>
+      </w:r>
+    </w:p>
+    <w:p>
+      <w:pPr>
+        <w:pStyle w:val="Kop1"/>
+        <w:rPr>
+          <w:lang w:val="nl-NL"/>
+        </w:rPr>
+      </w:pPr>
+      <w:bookmarkStart w:id="3" w:name="_Toc8904926"/>
+      <w:r>
+        <w:rPr>
+          <w:lang w:val="nl-NL"/>
+        </w:rPr>
+        <w:lastRenderedPageBreak/>
+        <w:t>Hoofdstuk 1</w:t>
+      </w:r>
+      <w:bookmarkEnd w:id="3"/>
+    </w:p>
+    <w:p>
+      <w:pPr>
+        <w:rPr>
+          <w:lang w:val="nl-NL"/>
+        </w:rPr>
+      </w:pPr>
+    </w:p>
+    <w:p>
+      <w:pPr>
+        <w:pStyle w:val="Kop2"/>
+        <w:numPr>
+          <w:ilvl w:val="1"/>
+          <w:numId w:val="6"/>
+        </w:numPr>
+        <w:rPr>
+          <w:lang w:val="nl-NL"/>
+        </w:rPr>
+      </w:pPr>
+      <w:bookmarkStart w:id="4" w:name="_Toc8904927"/>
+      <w:r>
+        <w:rPr>
+          <w:lang w:val="nl-NL"/>
+        </w:rPr>
+        <w:t>Sjabloon</w:t>
+      </w:r>
+      <w:bookmarkEnd w:id="4"/>
+    </w:p>
+    <w:p>
+      <w:pPr>
+        <w:rPr>
+          <w:lang w:val="nl-NL"/>
+        </w:rPr>
+      </w:pPr>
+      <w:r>
+        <w:rPr>
+          <w:lang w:val="nl-NL"/>
+        </w:rPr>
+        <w:t>Sjabloon aangemaakt.</w:t>
+      </w:r>
+    </w:p>
+    <w:p>
+      <w:pPr>
+        <w:rPr>
+          <w:lang w:val="nl-NL"/>
+        </w:rPr>
+      </w:pPr>
+    </w:p>
+    <w:p>
+      <w:pPr>
+        <w:pStyle w:val="Kop2"/>
+        <w:rPr>
+          <w:lang w:val="nl-NL"/>
+        </w:rPr>
+      </w:pPr>
+      <w:bookmarkStart w:id="5" w:name="_Toc8904928"/>
+      <w:r>
+        <w:rPr>
+          <w:lang w:val="nl-NL"/>
+        </w:rPr>
+        <w:t>1.2</w:t>
+      </w:r>
+      <w:r>
+        <w:rPr>
+          <w:lang w:val="nl-NL"/>
+        </w:rPr>
+        <w:t xml:space="preserve"> Wensen klant</w:t>
+      </w:r>
+      <w:bookmarkEnd w:id="5"/>
+    </w:p>
+    <w:p>
+      <w:pPr>
+        <w:rPr>
+          <w:lang w:val="nl-NL"/>
+        </w:rPr>
+      </w:pPr>
+      <w:r>
+        <w:rPr>
+          <w:lang w:val="nl-NL"/>
+        </w:rPr>
+        <w:t>Autoverhuur Go wil een automatiseringssysteem voor het vullen van Excel sheets met de registratie van klanten, auto’s en het reserveren van auto’s. Hiervoor willen ze een complete nieuwe desktop applicatie.</w:t>
+      </w:r>
+    </w:p>
+    <w:p>
+      <w:pPr>
+        <w:rPr>
+          <w:lang w:val="nl-NL"/>
+        </w:rPr>
+      </w:pPr>
+    </w:p>
+    <w:p>
+      <w:pPr>
+        <w:pStyle w:val="Kop2"/>
+        <w:rPr>
+          <w:lang w:val="nl-NL"/>
+        </w:rPr>
+      </w:pPr>
+      <w:bookmarkStart w:id="6" w:name="_Toc8904929"/>
+      <w:r>
+        <w:rPr>
+          <w:lang w:val="nl-NL"/>
+        </w:rPr>
+        <w:t>1.3</w:t>
+      </w:r>
+      <w:r>
+        <w:rPr>
+          <w:lang w:val="nl-NL"/>
+        </w:rPr>
+        <w:t xml:space="preserve"> Huidige situatie</w:t>
+      </w:r>
+      <w:bookmarkEnd w:id="6"/>
+    </w:p>
+    <w:p>
+      <w:pPr>
+        <w:rPr>
+          <w:lang w:val="nl-NL"/>
+        </w:rPr>
+      </w:pPr>
+      <w:r>
+        <w:rPr>
+          <w:lang w:val="nl-NL"/>
+        </w:rPr>
+        <w:t>De huidige situatie van Autoverhuur Go is dat ze alles handmatig in Excel sheets invoeren. Hiervoor hebben ze op het moment:</w:t>
+      </w:r>
+    </w:p>
+    <w:p>
+      <w:pPr>
+        <w:pStyle w:val="Kop3"/>
+        <w:rPr>
+          <w:lang w:val="nl-NL"/>
+        </w:rPr>
+      </w:pPr>
+      <w:bookmarkStart w:id="7" w:name="_Toc8904930"/>
+      <w:r>
+        <w:rPr>
+          <w:lang w:val="nl-NL"/>
+        </w:rPr>
+        <w:t>1.3.1 Bezittingen</w:t>
+      </w:r>
+      <w:bookmarkEnd w:id="7"/>
+    </w:p>
+    <w:tbl>
+      <w:tblPr>
+        <w:tblStyle w:val="Tabelraster"/>
+        <w:tblW w:w="0" w:type="auto"/>
+        <w:tblLook w:val="04A0" w:firstRow="1" w:lastRow="0" w:firstColumn="1" w:lastColumn="0" w:noHBand="0" w:noVBand="1"/>
+      </w:tblPr>
+      <w:tblGrid>
+        <w:gridCol w:w="4508"/>
+        <w:gridCol w:w="4508"/>
+      </w:tblGrid>
       <w:tr>
         <w:tc>
           <w:tcPr>
-            <w:tcW w:w="2254" w:type="dxa"/>
-          </w:tcPr>
-          <w:p>
-            <w:pPr>
-              <w:pStyle w:val="Kop1"/>
-              <w:outlineLvl w:val="0"/>
-              <w:rPr>
-                <w:lang w:val="nl-NL"/>
-              </w:rPr>
-            </w:pPr>
-          </w:p>
-        </w:tc>
-        <w:tc>
-          <w:tcPr>
-            <w:tcW w:w="2254" w:type="dxa"/>
-          </w:tcPr>
-          <w:p>
-            <w:pPr>
-              <w:pStyle w:val="Kop1"/>
-              <w:outlineLvl w:val="0"/>
-              <w:rPr>
-                <w:lang w:val="nl-NL"/>
-              </w:rPr>
-            </w:pPr>
-          </w:p>
-        </w:tc>
-        <w:tc>
-          <w:tcPr>
-            <w:tcW w:w="2254" w:type="dxa"/>
-          </w:tcPr>
-          <w:p>
-            <w:pPr>
-              <w:pStyle w:val="Kop1"/>
-              <w:outlineLvl w:val="0"/>
-              <w:rPr>
-                <w:lang w:val="nl-NL"/>
-              </w:rPr>
-            </w:pPr>
-          </w:p>
-        </w:tc>
-        <w:tc>
-          <w:tcPr>
-            <w:tcW w:w="2254" w:type="dxa"/>
-          </w:tcPr>
-          <w:p>
-            <w:pPr>
-              <w:pStyle w:val="Kop1"/>
-              <w:outlineLvl w:val="0"/>
-              <w:rPr>
-                <w:lang w:val="nl-NL"/>
-              </w:rPr>
-            </w:pPr>
+            <w:tcW w:w="4508" w:type="dxa"/>
+          </w:tcPr>
+          <w:p>
+            <w:pPr>
+              <w:rPr>
+                <w:b/>
+                <w:lang w:val="nl-NL"/>
+              </w:rPr>
+            </w:pPr>
+            <w:r>
+              <w:rPr>
+                <w:b/>
+                <w:lang w:val="nl-NL"/>
+              </w:rPr>
+              <w:t>Hardware</w:t>
+            </w:r>
+          </w:p>
+        </w:tc>
+        <w:tc>
+          <w:tcPr>
+            <w:tcW w:w="4508" w:type="dxa"/>
+          </w:tcPr>
+          <w:p>
+            <w:pPr>
+              <w:rPr>
+                <w:b/>
+                <w:lang w:val="nl-NL"/>
+              </w:rPr>
+            </w:pPr>
+            <w:r>
+              <w:rPr>
+                <w:b/>
+                <w:lang w:val="nl-NL"/>
+              </w:rPr>
+              <w:t>Software</w:t>
+            </w:r>
+          </w:p>
+        </w:tc>
+      </w:tr>
+      <w:tr>
+        <w:tc>
+          <w:tcPr>
+            <w:tcW w:w="4508" w:type="dxa"/>
+          </w:tcPr>
+          <w:p>
+            <w:pPr>
+              <w:rPr>
+                <w:lang w:val="en-US"/>
+              </w:rPr>
+            </w:pPr>
+            <w:r>
+              <w:rPr>
+                <w:lang w:val="en-US"/>
+              </w:rPr>
+              <w:t>1 Server (Intel Core 3rd Gen i5)</w:t>
+            </w:r>
+          </w:p>
+        </w:tc>
+        <w:tc>
+          <w:tcPr>
+            <w:tcW w:w="4508" w:type="dxa"/>
+          </w:tcPr>
+          <w:p>
+            <w:pPr>
+              <w:rPr>
+                <w:lang w:val="en-US"/>
+              </w:rPr>
+            </w:pPr>
+            <w:r>
+              <w:rPr>
+                <w:lang w:val="en-US"/>
+              </w:rPr>
+              <w:t xml:space="preserve">Windows </w:t>
+            </w:r>
+            <w:r>
+              <w:rPr>
+                <w:lang w:val="en-US"/>
+              </w:rPr>
+              <w:t>server 2016</w:t>
+            </w:r>
+          </w:p>
+        </w:tc>
+      </w:tr>
+      <w:tr>
+        <w:tc>
+          <w:tcPr>
+            <w:tcW w:w="4508" w:type="dxa"/>
+          </w:tcPr>
+          <w:p>
+            <w:pPr>
+              <w:rPr>
+                <w:lang w:val="en-US"/>
+              </w:rPr>
+            </w:pPr>
+            <w:r>
+              <w:rPr>
+                <w:lang w:val="en-US"/>
+              </w:rPr>
+              <w:t>3 HP desktop pc’s i5</w:t>
+            </w:r>
+          </w:p>
+        </w:tc>
+        <w:tc>
+          <w:tcPr>
+            <w:tcW w:w="4508" w:type="dxa"/>
+          </w:tcPr>
+          <w:p>
+            <w:pPr>
+              <w:rPr>
+                <w:lang w:val="en-US"/>
+              </w:rPr>
+            </w:pPr>
+            <w:r>
+              <w:rPr>
+                <w:lang w:val="en-US"/>
+              </w:rPr>
+              <w:t>Windows 10</w:t>
+            </w:r>
+          </w:p>
+        </w:tc>
+      </w:tr>
+      <w:tr>
+        <w:tc>
+          <w:tcPr>
+            <w:tcW w:w="4508" w:type="dxa"/>
+          </w:tcPr>
+          <w:p>
+            <w:pPr>
+              <w:rPr>
+                <w:lang w:val="en-US"/>
+              </w:rPr>
+            </w:pPr>
+            <w:r>
+              <w:rPr>
+                <w:lang w:val="en-US"/>
+              </w:rPr>
+              <w:t>3 HP laptops i7</w:t>
+            </w:r>
+            <w:r>
+              <w:rPr>
+                <w:lang w:val="en-US"/>
+              </w:rPr>
+              <w:tab/>
+            </w:r>
+          </w:p>
+        </w:tc>
+        <w:tc>
+          <w:tcPr>
+            <w:tcW w:w="4508" w:type="dxa"/>
+          </w:tcPr>
+          <w:p>
+            <w:pPr>
+              <w:rPr>
+                <w:lang w:val="en-US"/>
+              </w:rPr>
+            </w:pPr>
+            <w:r>
+              <w:rPr>
+                <w:lang w:val="en-US"/>
+              </w:rPr>
+              <w:t>Windows 10</w:t>
+            </w:r>
+          </w:p>
+        </w:tc>
+      </w:tr>
+      <w:tr>
+        <w:tc>
+          <w:tcPr>
+            <w:tcW w:w="4508" w:type="dxa"/>
+          </w:tcPr>
+          <w:p>
+            <w:pPr>
+              <w:rPr>
+                <w:lang w:val="en-US"/>
+              </w:rPr>
+            </w:pPr>
+            <w:r>
+              <w:rPr>
+                <w:lang w:val="en-US"/>
+              </w:rPr>
+              <w:t>2 HP printers</w:t>
+            </w:r>
+            <w:r>
+              <w:rPr>
+                <w:lang w:val="en-US"/>
+              </w:rPr>
+              <w:tab/>
+            </w:r>
+          </w:p>
+        </w:tc>
+        <w:tc>
+          <w:tcPr>
+            <w:tcW w:w="4508" w:type="dxa"/>
+          </w:tcPr>
+          <w:p>
+            <w:pPr>
+              <w:rPr>
+                <w:lang w:val="en-US"/>
+              </w:rPr>
+            </w:pPr>
+            <w:r>
+              <w:rPr>
+                <w:lang w:val="en-US"/>
+              </w:rPr>
+              <w:t>HP Color LaserJet Pro MFP</w:t>
+            </w:r>
+          </w:p>
+        </w:tc>
+      </w:tr>
+      <w:tr>
+        <w:tc>
+          <w:tcPr>
+            <w:tcW w:w="4508" w:type="dxa"/>
+          </w:tcPr>
+          <w:p>
+            <w:pPr>
+              <w:rPr>
+                <w:lang w:val="en-US"/>
+              </w:rPr>
+            </w:pPr>
+            <w:r>
+              <w:rPr>
+                <w:lang w:val="en-US"/>
+              </w:rPr>
+              <w:t>2 Samsung 3 tablets</w:t>
+            </w:r>
+            <w:r>
+              <w:rPr>
+                <w:lang w:val="en-US"/>
+              </w:rPr>
+              <w:tab/>
+            </w:r>
+          </w:p>
+        </w:tc>
+        <w:tc>
+          <w:tcPr>
+            <w:tcW w:w="4508" w:type="dxa"/>
+          </w:tcPr>
+          <w:p>
+            <w:pPr>
+              <w:rPr>
+                <w:lang w:val="en-US"/>
+              </w:rPr>
+            </w:pPr>
+            <w:r>
+              <w:rPr>
+                <w:lang w:val="en-US"/>
+              </w:rPr>
+              <w:t>Android 7</w:t>
+            </w:r>
           </w:p>
         </w:tc>
       </w:tr>
     </w:tbl>
     <w:p>
       <w:pPr>
-        <w:pStyle w:val="Kop1"/>
-        <w:rPr>
-          <w:rFonts w:eastAsiaTheme="minorHAnsi"/>
-          <w:color w:val="auto"/>
-          <w:lang w:val="nl-NL"/>
-        </w:rPr>
-      </w:pPr>
-      <w:r>
-        <w:rPr>
-          <w:lang w:val="nl-NL"/>
-        </w:rPr>
-        <w:br w:type="page"/>
-      </w:r>
-    </w:p>
-    <w:p>
-      <w:pPr>
-        <w:pStyle w:val="Kop1"/>
-        <w:rPr>
-          <w:lang w:val="nl-NL"/>
-        </w:rPr>
-      </w:pPr>
-      <w:bookmarkStart w:id="2" w:name="_Toc8903480"/>
-      <w:r>
-        <w:rPr>
-          <w:lang w:val="nl-NL"/>
-        </w:rPr>
-        <w:lastRenderedPageBreak/>
-        <w:t>Inleidin</w:t>
-      </w:r>
-      <w:r>
-        <w:rPr>
-          <w:lang w:val="nl-NL"/>
-        </w:rPr>
-        <w:t>g</w:t>
-      </w:r>
-      <w:bookmarkEnd w:id="2"/>
-    </w:p>
-    <w:p>
-      <w:pPr>
-        <w:rPr>
-          <w:lang w:val="nl-NL"/>
-        </w:rPr>
-      </w:pPr>
-    </w:p>
-    <w:p>
-      <w:pPr>
-        <w:rPr>
-          <w:lang w:val="nl-NL"/>
-        </w:rPr>
-      </w:pPr>
-      <w:r>
-        <w:rPr>
-          <w:lang w:val="nl-NL"/>
-        </w:rPr>
-        <w:br w:type="page"/>
-      </w:r>
-    </w:p>
-    <w:p>
-      <w:pPr>
-        <w:pStyle w:val="Kop1"/>
-        <w:rPr>
-          <w:lang w:val="nl-NL"/>
-        </w:rPr>
-      </w:pPr>
-      <w:bookmarkStart w:id="3" w:name="_Toc8903481"/>
-      <w:r>
-        <w:rPr>
-          <w:lang w:val="nl-NL"/>
-        </w:rPr>
-        <w:lastRenderedPageBreak/>
-        <w:t>Hoofdstuk 1</w:t>
-      </w:r>
-      <w:bookmarkEnd w:id="3"/>
-    </w:p>
-    <w:p>
-      <w:pPr>
-        <w:rPr>
-          <w:lang w:val="nl-NL"/>
-        </w:rPr>
-      </w:pPr>
-    </w:p>
-    <w:p>
-      <w:pPr>
-        <w:pStyle w:val="Kop2"/>
-        <w:rPr>
-          <w:lang w:val="nl-NL"/>
-        </w:rPr>
-      </w:pPr>
-      <w:bookmarkStart w:id="4" w:name="_Toc8903482"/>
-      <w:r>
-        <w:rPr>
-          <w:lang w:val="nl-NL"/>
-        </w:rPr>
-        <w:t>1.1</w:t>
-      </w:r>
-      <w:r>
-        <w:rPr>
-          <w:lang w:val="nl-NL"/>
-        </w:rPr>
-        <w:t xml:space="preserve"> Sjabloon</w:t>
-      </w:r>
-      <w:bookmarkEnd w:id="4"/>
-    </w:p>
-    <w:p>
-      <w:pPr>
-        <w:rPr>
-          <w:lang w:val="nl-NL"/>
-        </w:rPr>
-      </w:pPr>
-      <w:r>
-        <w:rPr>
-          <w:lang w:val="nl-NL"/>
-        </w:rPr>
-        <w:t>Sjabloon aangemaakt.</w:t>
-      </w:r>
-    </w:p>
-    <w:p>
-      <w:pPr>
-        <w:rPr>
-          <w:lang w:val="nl-NL"/>
-        </w:rPr>
-      </w:pPr>
-    </w:p>
-    <w:p>
-      <w:pPr>
-        <w:pStyle w:val="Kop2"/>
-        <w:rPr>
-          <w:lang w:val="nl-NL"/>
-        </w:rPr>
-      </w:pPr>
-      <w:bookmarkStart w:id="5" w:name="_Toc8903483"/>
-      <w:r>
-        <w:rPr>
-          <w:lang w:val="nl-NL"/>
-        </w:rPr>
-        <w:t>1.2</w:t>
-      </w:r>
-      <w:r>
-        <w:rPr>
-          <w:lang w:val="nl-NL"/>
-        </w:rPr>
-        <w:t xml:space="preserve"> Wensen klant</w:t>
-      </w:r>
-      <w:bookmarkEnd w:id="5"/>
-    </w:p>
-    <w:p>
-      <w:pPr>
-        <w:rPr>
-          <w:lang w:val="nl-NL"/>
-        </w:rPr>
-      </w:pPr>
-      <w:r>
-        <w:rPr>
-          <w:lang w:val="nl-NL"/>
-        </w:rPr>
-        <w:t>Autoverhuur Go wil een automatiseringssysteem voor het vullen van Excel sheets met de registratie van klanten, auto’s en het reserveren van auto’s. Hiervoor willen ze een complete nieuwe desktop applicatie.</w:t>
-      </w:r>
-    </w:p>
-    <w:p>
-      <w:pPr>
-        <w:rPr>
-          <w:lang w:val="nl-NL"/>
-        </w:rPr>
-      </w:pPr>
-    </w:p>
-    <w:p>
-      <w:pPr>
-        <w:pStyle w:val="Kop2"/>
-        <w:rPr>
-          <w:lang w:val="nl-NL"/>
-        </w:rPr>
-      </w:pPr>
-      <w:bookmarkStart w:id="6" w:name="_Toc8903484"/>
-      <w:r>
-        <w:rPr>
-          <w:lang w:val="nl-NL"/>
-        </w:rPr>
-        <w:t>1.3</w:t>
-      </w:r>
-      <w:r>
-        <w:rPr>
-          <w:lang w:val="nl-NL"/>
-        </w:rPr>
-        <w:t xml:space="preserve"> Huidige situatie</w:t>
-      </w:r>
-      <w:bookmarkEnd w:id="6"/>
-    </w:p>
-    <w:p>
-      <w:pPr>
-        <w:rPr>
-          <w:lang w:val="nl-NL"/>
-        </w:rPr>
-      </w:pPr>
-      <w:r>
-        <w:rPr>
-          <w:lang w:val="nl-NL"/>
-        </w:rPr>
-        <w:t>De huidige situatie van Autoverhuur Go is dat ze alles handmatig in Excel sheets invoeren. Hiervoor hebben ze op het moment:</w:t>
-      </w:r>
+        <w:rPr>
+          <w:lang w:val="en-US"/>
+        </w:rPr>
+      </w:pPr>
     </w:p>
     <w:p>
       <w:pPr>
         <w:pStyle w:val="Kop3"/>
         <w:rPr>
-          <w:lang w:val="nl-NL"/>
-        </w:rPr>
-      </w:pPr>
-      <w:bookmarkStart w:id="7" w:name="_Toc8903485"/>
-      <w:r>
-        <w:rPr>
-          <w:lang w:val="nl-NL"/>
-        </w:rPr>
-        <w:t>1.3.1 Bezittingen</w:t>
-      </w:r>
-      <w:bookmarkEnd w:id="7"/>
-    </w:p>
-    <w:p>
-      <w:pPr>
-        <w:pStyle w:val="Lijstalinea"/>
-        <w:numPr>
-          <w:ilvl w:val="0"/>
-          <w:numId w:val="3"/>
-        </w:numPr>
-        <w:rPr>
           <w:lang w:val="en-US"/>
         </w:rPr>
       </w:pPr>
-      <w:r>
-        <w:rPr>
-          <w:lang w:val="en-US"/>
-        </w:rPr>
-        <w:t xml:space="preserve">1 Server (Intel Core 3rd Gen i5) </w:t>
-      </w:r>
-      <w:r>
-        <w:rPr>
-          <w:lang w:val="en-US"/>
-        </w:rPr>
-        <w:tab/>
-      </w:r>
-      <w:r>
-        <w:rPr>
-          <w:lang w:val="en-US"/>
-        </w:rPr>
-        <w:tab/>
-      </w:r>
-      <w:r>
-        <w:rPr>
-          <w:lang w:val="en-US"/>
-        </w:rPr>
-        <w:t xml:space="preserve">Windows </w:t>
-      </w:r>
-      <w:r>
-        <w:rPr>
-          <w:lang w:val="en-US"/>
-        </w:rPr>
-        <w:t>server 2016</w:t>
-      </w:r>
-    </w:p>
-    <w:p>
-      <w:pPr>
-        <w:pStyle w:val="Lijstalinea"/>
-        <w:numPr>
-          <w:ilvl w:val="0"/>
-          <w:numId w:val="3"/>
-        </w:numPr>
-        <w:rPr>
-          <w:lang w:val="en-US"/>
-        </w:rPr>
-      </w:pPr>
-      <w:r>
-        <w:rPr>
-          <w:lang w:val="en-US"/>
-        </w:rPr>
-        <w:t xml:space="preserve">3 HP desktop pc’s i5 </w:t>
-      </w:r>
-      <w:r>
-        <w:rPr>
-          <w:lang w:val="en-US"/>
-        </w:rPr>
-        <w:tab/>
-      </w:r>
-      <w:r>
-        <w:rPr>
-          <w:lang w:val="en-US"/>
-        </w:rPr>
-        <w:tab/>
-      </w:r>
-      <w:r>
-        <w:rPr>
-          <w:lang w:val="en-US"/>
-        </w:rPr>
-        <w:tab/>
-        <w:t>Windows 10</w:t>
-      </w:r>
-    </w:p>
-    <w:p>
-      <w:pPr>
-        <w:pStyle w:val="Lijstalinea"/>
-        <w:numPr>
-          <w:ilvl w:val="0"/>
-          <w:numId w:val="3"/>
-        </w:numPr>
-        <w:rPr>
-          <w:lang w:val="en-US"/>
-        </w:rPr>
-      </w:pPr>
-      <w:r>
-        <w:rPr>
-          <w:lang w:val="en-US"/>
-        </w:rPr>
-        <w:t>3 HP laptops i7</w:t>
-      </w:r>
-      <w:r>
-        <w:rPr>
-          <w:lang w:val="en-US"/>
-        </w:rPr>
-        <w:tab/>
-      </w:r>
-      <w:r>
-        <w:rPr>
-          <w:lang w:val="en-US"/>
-        </w:rPr>
-        <w:tab/>
-      </w:r>
-      <w:r>
-        <w:rPr>
-          <w:lang w:val="en-US"/>
-        </w:rPr>
-        <w:tab/>
-      </w:r>
-      <w:r>
-        <w:rPr>
-          <w:lang w:val="en-US"/>
-        </w:rPr>
-        <w:tab/>
-        <w:t>Windows 10</w:t>
-      </w:r>
-    </w:p>
-    <w:p>
-      <w:pPr>
-        <w:pStyle w:val="Lijstalinea"/>
-        <w:numPr>
-          <w:ilvl w:val="0"/>
-          <w:numId w:val="3"/>
-        </w:numPr>
-        <w:rPr>
-          <w:lang w:val="en-US"/>
-        </w:rPr>
-      </w:pPr>
-      <w:r>
-        <w:rPr>
-          <w:lang w:val="en-US"/>
-        </w:rPr>
-        <w:t>2 HP printers</w:t>
-      </w:r>
-      <w:r>
-        <w:rPr>
-          <w:lang w:val="en-US"/>
-        </w:rPr>
-        <w:tab/>
-      </w:r>
-      <w:r>
-        <w:rPr>
-          <w:lang w:val="en-US"/>
-        </w:rPr>
-        <w:tab/>
-      </w:r>
-      <w:r>
-        <w:rPr>
-          <w:lang w:val="en-US"/>
-        </w:rPr>
-        <w:tab/>
-      </w:r>
-      <w:r>
-        <w:rPr>
-          <w:lang w:val="en-US"/>
-        </w:rPr>
-        <w:tab/>
-        <w:t>HP Color LaserJet Pro MFP</w:t>
-      </w:r>
-    </w:p>
-    <w:p>
-      <w:pPr>
-        <w:pStyle w:val="Lijstalinea"/>
-        <w:numPr>
-          <w:ilvl w:val="0"/>
-          <w:numId w:val="3"/>
-        </w:numPr>
-        <w:rPr>
-          <w:lang w:val="en-US"/>
-        </w:rPr>
-      </w:pPr>
-      <w:r>
-        <w:rPr>
-          <w:lang w:val="en-US"/>
-        </w:rPr>
-        <w:t>2 Samsung</w:t>
-      </w:r>
-      <w:r>
-        <w:rPr>
-          <w:lang w:val="en-US"/>
-        </w:rPr>
-        <w:t xml:space="preserve"> 3 tablets</w:t>
-      </w:r>
-      <w:r>
-        <w:rPr>
-          <w:lang w:val="en-US"/>
-        </w:rPr>
-        <w:tab/>
-      </w:r>
-      <w:r>
-        <w:rPr>
-          <w:lang w:val="en-US"/>
-        </w:rPr>
-        <w:tab/>
-      </w:r>
-      <w:r>
-        <w:rPr>
-          <w:lang w:val="en-US"/>
-        </w:rPr>
-        <w:tab/>
-        <w:t>Android 7</w:t>
-      </w:r>
-    </w:p>
-    <w:p>
-      <w:pPr>
-        <w:pStyle w:val="Kop3"/>
-        <w:rPr>
-          <w:lang w:val="en-US"/>
-        </w:rPr>
-      </w:pPr>
-      <w:bookmarkStart w:id="8" w:name="_Toc8903486"/>
+      <w:bookmarkStart w:id="8" w:name="_Toc8904931"/>
       <w:r>
         <w:rPr>
           <w:lang w:val="en-US"/>
@@ -2251,7 +2623,7 @@
           <w:lang w:val="nl-NL"/>
         </w:rPr>
       </w:pPr>
-      <w:bookmarkStart w:id="9" w:name="_Toc8903487"/>
+      <w:bookmarkStart w:id="9" w:name="_Toc8904932"/>
       <w:r>
         <w:rPr>
           <w:lang w:val="nl-NL"/>
@@ -2285,7 +2657,7 @@
           <w:lang w:val="nl-NL"/>
         </w:rPr>
       </w:pPr>
-      <w:bookmarkStart w:id="10" w:name="_Toc8903488"/>
+      <w:bookmarkStart w:id="10" w:name="_Toc8904933"/>
       <w:r>
         <w:rPr>
           <w:lang w:val="nl-NL"/>
@@ -2294,6 +2666,537 @@
         <w:t>Hoofdstuk 3</w:t>
       </w:r>
       <w:bookmarkEnd w:id="10"/>
+    </w:p>
+    <w:p>
+      <w:pPr>
+        <w:rPr>
+          <w:lang w:val="nl-NL"/>
+        </w:rPr>
+      </w:pPr>
+    </w:p>
+    <w:p>
+      <w:pPr>
+        <w:pStyle w:val="Kop2"/>
+        <w:rPr>
+          <w:lang w:val="nl-NL"/>
+        </w:rPr>
+      </w:pPr>
+      <w:bookmarkStart w:id="11" w:name="_Toc8904934"/>
+      <w:r>
+        <w:rPr>
+          <w:lang w:val="nl-NL"/>
+        </w:rPr>
+        <w:t>3.1 Functionaliteit eisen</w:t>
+      </w:r>
+      <w:bookmarkEnd w:id="11"/>
+    </w:p>
+    <w:p>
+      <w:pPr>
+        <w:pStyle w:val="Lijstalinea"/>
+        <w:numPr>
+          <w:ilvl w:val="0"/>
+          <w:numId w:val="5"/>
+        </w:numPr>
+        <w:rPr>
+          <w:lang w:val="nl-NL"/>
+        </w:rPr>
+      </w:pPr>
+      <w:r>
+        <w:rPr>
+          <w:lang w:val="nl-NL"/>
+        </w:rPr>
+        <w:t>De gegevens van een nieuwe klant in het systeem kunnen (invoeren, updaten, zoeken en verwijderen) volgens CRUD matrix.</w:t>
+      </w:r>
+    </w:p>
+    <w:p>
+      <w:pPr>
+        <w:pStyle w:val="Lijstalinea"/>
+        <w:numPr>
+          <w:ilvl w:val="0"/>
+          <w:numId w:val="5"/>
+        </w:numPr>
+        <w:rPr>
+          <w:lang w:val="nl-NL"/>
+        </w:rPr>
+      </w:pPr>
+      <w:r>
+        <w:rPr>
+          <w:lang w:val="nl-NL"/>
+        </w:rPr>
+        <w:t>De gegevens van een auto in het systeem kunnen (invoeren, updaten, zoeken en verwijderen) volgens CRUD matrix.</w:t>
+      </w:r>
+    </w:p>
+    <w:p>
+      <w:pPr>
+        <w:pStyle w:val="Lijstalinea"/>
+        <w:numPr>
+          <w:ilvl w:val="0"/>
+          <w:numId w:val="5"/>
+        </w:numPr>
+        <w:rPr>
+          <w:lang w:val="nl-NL"/>
+        </w:rPr>
+      </w:pPr>
+      <w:r>
+        <w:rPr>
+          <w:lang w:val="nl-NL"/>
+        </w:rPr>
+        <w:t>Zoeken op kenteken en/of klant naam.</w:t>
+      </w:r>
+    </w:p>
+    <w:p>
+      <w:pPr>
+        <w:pStyle w:val="Lijstalinea"/>
+        <w:numPr>
+          <w:ilvl w:val="0"/>
+          <w:numId w:val="5"/>
+        </w:numPr>
+        <w:rPr>
+          <w:lang w:val="nl-NL"/>
+        </w:rPr>
+      </w:pPr>
+      <w:r>
+        <w:rPr>
+          <w:lang w:val="nl-NL"/>
+        </w:rPr>
+        <w:t>Het boekhoudsysteem mag niet uitvallen als gevolg van onjuist ingevoerd gegevens.</w:t>
+      </w:r>
+    </w:p>
+    <w:p>
+      <w:pPr>
+        <w:pStyle w:val="Lijstalinea"/>
+        <w:numPr>
+          <w:ilvl w:val="0"/>
+          <w:numId w:val="5"/>
+        </w:numPr>
+        <w:rPr>
+          <w:lang w:val="nl-NL"/>
+        </w:rPr>
+      </w:pPr>
+      <w:r>
+        <w:rPr>
+          <w:lang w:val="nl-NL"/>
+        </w:rPr>
+        <w:t>Medewerkers moeten reserveringen kunnen maken.</w:t>
+      </w:r>
+    </w:p>
+    <w:p>
+      <w:pPr>
+        <w:pStyle w:val="Lijstalinea"/>
+        <w:numPr>
+          <w:ilvl w:val="0"/>
+          <w:numId w:val="5"/>
+        </w:numPr>
+        <w:rPr>
+          <w:lang w:val="nl-NL"/>
+        </w:rPr>
+      </w:pPr>
+      <w:r>
+        <w:rPr>
+          <w:lang w:val="nl-NL"/>
+        </w:rPr>
+        <w:t>Een reservering moet je kunnen zoeken op kenteken en op klantnaam.</w:t>
+      </w:r>
+    </w:p>
+    <w:p>
+      <w:pPr>
+        <w:pStyle w:val="Lijstalinea"/>
+        <w:numPr>
+          <w:ilvl w:val="0"/>
+          <w:numId w:val="5"/>
+        </w:numPr>
+        <w:rPr>
+          <w:lang w:val="nl-NL"/>
+        </w:rPr>
+      </w:pPr>
+      <w:r>
+        <w:rPr>
+          <w:lang w:val="nl-NL"/>
+        </w:rPr>
+        <w:t>Er moet een lijst beschikbaar zijn van alle reserveringen op een bepaalde datum.</w:t>
+      </w:r>
+    </w:p>
+    <w:p>
+      <w:pPr>
+        <w:pStyle w:val="Lijstalinea"/>
+        <w:numPr>
+          <w:ilvl w:val="0"/>
+          <w:numId w:val="5"/>
+        </w:numPr>
+        <w:rPr>
+          <w:lang w:val="nl-NL"/>
+        </w:rPr>
+      </w:pPr>
+      <w:r>
+        <w:rPr>
+          <w:lang w:val="nl-NL"/>
+        </w:rPr>
+        <w:t>De verhuurprijs moet getoond worden en wordt berekend op basis van autotype en duur van de verhuur.</w:t>
+      </w:r>
+    </w:p>
+    <w:p>
+      <w:pPr>
+        <w:pStyle w:val="Lijstalinea"/>
+        <w:numPr>
+          <w:ilvl w:val="0"/>
+          <w:numId w:val="5"/>
+        </w:numPr>
+        <w:rPr>
+          <w:lang w:val="nl-NL"/>
+        </w:rPr>
+      </w:pPr>
+      <w:r>
+        <w:rPr>
+          <w:lang w:val="nl-NL"/>
+        </w:rPr>
+        <w:t>Het systeem moet zonder muis met alleen het toetsenbord te bedienen zijn.</w:t>
+      </w:r>
+    </w:p>
+    <w:p>
+      <w:pPr>
+        <w:pStyle w:val="Lijstalinea"/>
+        <w:numPr>
+          <w:ilvl w:val="0"/>
+          <w:numId w:val="5"/>
+        </w:numPr>
+        <w:rPr>
+          <w:lang w:val="nl-NL"/>
+        </w:rPr>
+      </w:pPr>
+      <w:r>
+        <w:rPr>
+          <w:lang w:val="nl-NL"/>
+        </w:rPr>
+        <w:t>De mogelijkheid om het systeem met anderen systemen te koppelen.</w:t>
+      </w:r>
+    </w:p>
+    <w:p>
+      <w:pPr>
+        <w:rPr>
+          <w:lang w:val="nl-NL"/>
+        </w:rPr>
+      </w:pPr>
+    </w:p>
+    <w:p>
+      <w:pPr>
+        <w:pStyle w:val="Kop2"/>
+        <w:rPr>
+          <w:lang w:val="nl-NL"/>
+        </w:rPr>
+      </w:pPr>
+      <w:bookmarkStart w:id="12" w:name="_Toc8904935"/>
+      <w:r>
+        <w:rPr>
+          <w:lang w:val="nl-NL"/>
+        </w:rPr>
+        <w:t>3.2 Non-functionaliteit eisen</w:t>
+      </w:r>
+      <w:bookmarkEnd w:id="12"/>
+    </w:p>
+    <w:p>
+      <w:pPr>
+        <w:pStyle w:val="Lijstalinea"/>
+        <w:numPr>
+          <w:ilvl w:val="0"/>
+          <w:numId w:val="5"/>
+        </w:numPr>
+        <w:rPr>
+          <w:lang w:val="nl-NL"/>
+        </w:rPr>
+      </w:pPr>
+      <w:r>
+        <w:rPr>
+          <w:lang w:val="nl-NL"/>
+        </w:rPr>
+        <w:t>Het systeem moet minder dan 1 Mb/s aan netwerkcapaciteit en in totaal maximaal 100 GB aan opslagcapaciteit gebruiken.</w:t>
+      </w:r>
+    </w:p>
+    <w:p>
+      <w:pPr>
+        <w:pStyle w:val="Lijstalinea"/>
+        <w:numPr>
+          <w:ilvl w:val="0"/>
+          <w:numId w:val="5"/>
+        </w:numPr>
+        <w:rPr>
+          <w:lang w:val="nl-NL"/>
+        </w:rPr>
+      </w:pPr>
+      <w:r>
+        <w:rPr>
+          <w:lang w:val="nl-NL"/>
+        </w:rPr>
+        <w:t>Het systeem moet binnen 2 seconden starten.</w:t>
+      </w:r>
+    </w:p>
+    <w:p>
+      <w:pPr>
+        <w:pStyle w:val="Lijstalinea"/>
+        <w:numPr>
+          <w:ilvl w:val="0"/>
+          <w:numId w:val="5"/>
+        </w:numPr>
+        <w:rPr>
+          <w:lang w:val="nl-NL"/>
+        </w:rPr>
+      </w:pPr>
+      <w:r>
+        <w:rPr>
+          <w:lang w:val="nl-NL"/>
+        </w:rPr>
+        <w:t>Het systeem moet 50 gebruikers tegelijkertijd aan kunnen met een piek van 80 gebruikers op de eerste werkdag van iedere maand. Tijdens de piek mag de snelheid met maximaal 20% dalen.</w:t>
+      </w:r>
+    </w:p>
+    <w:p>
+      <w:pPr>
+        <w:pStyle w:val="Lijstalinea"/>
+        <w:numPr>
+          <w:ilvl w:val="0"/>
+          <w:numId w:val="5"/>
+        </w:numPr>
+        <w:rPr>
+          <w:lang w:val="nl-NL"/>
+        </w:rPr>
+      </w:pPr>
+      <w:r>
+        <w:rPr>
+          <w:lang w:val="nl-NL"/>
+        </w:rPr>
+        <w:t>Installeerbaarheid. Het systeem wordt beschikbaar op Cloud als een back up.</w:t>
+      </w:r>
+    </w:p>
+    <w:p>
+      <w:pPr>
+        <w:rPr>
+          <w:lang w:val="nl-NL"/>
+        </w:rPr>
+      </w:pPr>
+    </w:p>
+    <w:p>
+      <w:pPr>
+        <w:pStyle w:val="Kop2"/>
+        <w:rPr>
+          <w:lang w:val="nl-NL"/>
+        </w:rPr>
+      </w:pPr>
+      <w:bookmarkStart w:id="13" w:name="_Toc8904936"/>
+      <w:r>
+        <w:rPr>
+          <w:lang w:val="nl-NL"/>
+        </w:rPr>
+        <w:t>3.3 Actoren voor de desktop applicatie</w:t>
+      </w:r>
+      <w:bookmarkEnd w:id="13"/>
+    </w:p>
+    <w:tbl>
+      <w:tblPr>
+        <w:tblStyle w:val="Tabelraster"/>
+        <w:tblW w:w="0" w:type="auto"/>
+        <w:tblLook w:val="04A0" w:firstRow="1" w:lastRow="0" w:firstColumn="1" w:lastColumn="0" w:noHBand="0" w:noVBand="1"/>
+      </w:tblPr>
+      <w:tblGrid>
+        <w:gridCol w:w="4508"/>
+        <w:gridCol w:w="4508"/>
+      </w:tblGrid>
+      <w:tr>
+        <w:tc>
+          <w:tcPr>
+            <w:tcW w:w="4508" w:type="dxa"/>
+          </w:tcPr>
+          <w:p>
+            <w:pPr>
+              <w:rPr>
+                <w:b/>
+                <w:lang w:val="nl-NL"/>
+              </w:rPr>
+            </w:pPr>
+            <w:r>
+              <w:rPr>
+                <w:b/>
+                <w:lang w:val="nl-NL"/>
+              </w:rPr>
+              <w:t>Naam</w:t>
+            </w:r>
+          </w:p>
+        </w:tc>
+        <w:tc>
+          <w:tcPr>
+            <w:tcW w:w="4508" w:type="dxa"/>
+          </w:tcPr>
+          <w:p>
+            <w:pPr>
+              <w:rPr>
+                <w:b/>
+                <w:lang w:val="nl-NL"/>
+              </w:rPr>
+            </w:pPr>
+            <w:r>
+              <w:rPr>
+                <w:b/>
+                <w:lang w:val="nl-NL"/>
+              </w:rPr>
+              <w:t>Functie</w:t>
+            </w:r>
+          </w:p>
+        </w:tc>
+      </w:tr>
+      <w:tr>
+        <w:tc>
+          <w:tcPr>
+            <w:tcW w:w="4508" w:type="dxa"/>
+          </w:tcPr>
+          <w:p>
+            <w:pPr>
+              <w:rPr>
+                <w:lang w:val="nl-NL"/>
+              </w:rPr>
+            </w:pPr>
+            <w:r>
+              <w:rPr>
+                <w:lang w:val="nl-NL"/>
+              </w:rPr>
+              <w:t>Thomas Klock</w:t>
+            </w:r>
+          </w:p>
+        </w:tc>
+        <w:tc>
+          <w:tcPr>
+            <w:tcW w:w="4508" w:type="dxa"/>
+          </w:tcPr>
+          <w:p>
+            <w:pPr>
+              <w:rPr>
+                <w:lang w:val="nl-NL"/>
+              </w:rPr>
+            </w:pPr>
+            <w:r>
+              <w:rPr>
+                <w:lang w:val="nl-NL"/>
+              </w:rPr>
+              <w:t>Manager</w:t>
+            </w:r>
+          </w:p>
+        </w:tc>
+      </w:tr>
+      <w:tr>
+        <w:tc>
+          <w:tcPr>
+            <w:tcW w:w="4508" w:type="dxa"/>
+          </w:tcPr>
+          <w:p>
+            <w:pPr>
+              <w:rPr>
+                <w:lang w:val="nl-NL"/>
+              </w:rPr>
+            </w:pPr>
+            <w:r>
+              <w:rPr>
+                <w:lang w:val="nl-NL"/>
+              </w:rPr>
+              <w:t>Edward de Haan</w:t>
+            </w:r>
+          </w:p>
+        </w:tc>
+        <w:tc>
+          <w:tcPr>
+            <w:tcW w:w="4508" w:type="dxa"/>
+          </w:tcPr>
+          <w:p>
+            <w:pPr>
+              <w:rPr>
+                <w:lang w:val="nl-NL"/>
+              </w:rPr>
+            </w:pPr>
+            <w:r>
+              <w:rPr>
+                <w:lang w:val="nl-NL"/>
+              </w:rPr>
+              <w:t>Baliemedewerker</w:t>
+            </w:r>
+          </w:p>
+        </w:tc>
+      </w:tr>
+      <w:tr>
+        <w:tc>
+          <w:tcPr>
+            <w:tcW w:w="4508" w:type="dxa"/>
+          </w:tcPr>
+          <w:p>
+            <w:pPr>
+              <w:rPr>
+                <w:lang w:val="nl-NL"/>
+              </w:rPr>
+            </w:pPr>
+            <w:r>
+              <w:rPr>
+                <w:lang w:val="nl-NL"/>
+              </w:rPr>
+              <w:t>Jos Velden</w:t>
+            </w:r>
+          </w:p>
+        </w:tc>
+        <w:tc>
+          <w:tcPr>
+            <w:tcW w:w="4508" w:type="dxa"/>
+          </w:tcPr>
+          <w:p>
+            <w:pPr>
+              <w:rPr>
+                <w:lang w:val="nl-NL"/>
+              </w:rPr>
+            </w:pPr>
+            <w:r>
+              <w:rPr>
+                <w:lang w:val="nl-NL"/>
+              </w:rPr>
+              <w:t>Automonteur</w:t>
+            </w:r>
+          </w:p>
+        </w:tc>
+      </w:tr>
+    </w:tbl>
+    <w:p>
+      <w:pPr>
+        <w:rPr>
+          <w:lang w:val="nl-NL"/>
+        </w:rPr>
+      </w:pPr>
+    </w:p>
+    <w:p>
+      <w:pPr>
+        <w:pStyle w:val="Kop2"/>
+        <w:rPr>
+          <w:lang w:val="nl-NL"/>
+        </w:rPr>
+      </w:pPr>
+      <w:bookmarkStart w:id="14" w:name="_Toc8904937"/>
+      <w:r>
+        <w:rPr>
+          <w:lang w:val="nl-NL"/>
+        </w:rPr>
+        <w:t>3.4 Use case-diagram</w:t>
+      </w:r>
+      <w:bookmarkEnd w:id="14"/>
+    </w:p>
+    <w:p>
+      <w:pPr>
+        <w:rPr>
+          <w:lang w:val="nl-NL"/>
+        </w:rPr>
+      </w:pPr>
+      <w:r>
+        <w:rPr>
+          <w:lang w:val="nl-NL"/>
+        </w:rPr>
+        <w:t>n.v.t.</w:t>
+      </w:r>
+    </w:p>
+    <w:p>
+      <w:pPr>
+        <w:rPr>
+          <w:lang w:val="nl-NL"/>
+        </w:rPr>
+      </w:pPr>
     </w:p>
     <w:sectPr>
       <w:headerReference w:type="default" r:id="rId9"/>
@@ -2343,6 +3246,7 @@
         <w:docPartUnique/>
       </w:docPartObj>
     </w:sdtPr>
+    <w:sdtEndPr/>
     <w:sdtContent>
       <w:p>
         <w:pPr>
@@ -2921,6 +3825,232 @@
       </w:rPr>
     </w:lvl>
   </w:abstractNum>
+  <w:abstractNum w:abstractNumId="4" w15:restartNumberingAfterBreak="0">
+    <w:nsid w:val="76851EAE"/>
+    <w:multiLevelType w:val="hybridMultilevel"/>
+    <w:tmpl w:val="7482004C"/>
+    <w:lvl w:ilvl="0" w:tplc="20000001">
+      <w:start w:val="1"/>
+      <w:numFmt w:val="bullet"/>
+      <w:lvlText w:val=""/>
+      <w:lvlJc w:val="left"/>
+      <w:pPr>
+        <w:ind w:left="720" w:hanging="360"/>
+      </w:pPr>
+      <w:rPr>
+        <w:rFonts w:ascii="Symbol" w:hAnsi="Symbol" w:hint="default"/>
+      </w:rPr>
+    </w:lvl>
+    <w:lvl w:ilvl="1" w:tplc="20000003" w:tentative="1">
+      <w:start w:val="1"/>
+      <w:numFmt w:val="bullet"/>
+      <w:lvlText w:val="o"/>
+      <w:lvlJc w:val="left"/>
+      <w:pPr>
+        <w:ind w:left="1440" w:hanging="360"/>
+      </w:pPr>
+      <w:rPr>
+        <w:rFonts w:ascii="Courier New" w:hAnsi="Courier New" w:cs="Courier New" w:hint="default"/>
+      </w:rPr>
+    </w:lvl>
+    <w:lvl w:ilvl="2" w:tplc="20000005" w:tentative="1">
+      <w:start w:val="1"/>
+      <w:numFmt w:val="bullet"/>
+      <w:lvlText w:val=""/>
+      <w:lvlJc w:val="left"/>
+      <w:pPr>
+        <w:ind w:left="2160" w:hanging="360"/>
+      </w:pPr>
+      <w:rPr>
+        <w:rFonts w:ascii="Wingdings" w:hAnsi="Wingdings" w:hint="default"/>
+      </w:rPr>
+    </w:lvl>
+    <w:lvl w:ilvl="3" w:tplc="20000001" w:tentative="1">
+      <w:start w:val="1"/>
+      <w:numFmt w:val="bullet"/>
+      <w:lvlText w:val=""/>
+      <w:lvlJc w:val="left"/>
+      <w:pPr>
+        <w:ind w:left="2880" w:hanging="360"/>
+      </w:pPr>
+      <w:rPr>
+        <w:rFonts w:ascii="Symbol" w:hAnsi="Symbol" w:hint="default"/>
+      </w:rPr>
+    </w:lvl>
+    <w:lvl w:ilvl="4" w:tplc="20000003" w:tentative="1">
+      <w:start w:val="1"/>
+      <w:numFmt w:val="bullet"/>
+      <w:lvlText w:val="o"/>
+      <w:lvlJc w:val="left"/>
+      <w:pPr>
+        <w:ind w:left="3600" w:hanging="360"/>
+      </w:pPr>
+      <w:rPr>
+        <w:rFonts w:ascii="Courier New" w:hAnsi="Courier New" w:cs="Courier New" w:hint="default"/>
+      </w:rPr>
+    </w:lvl>
+    <w:lvl w:ilvl="5" w:tplc="20000005" w:tentative="1">
+      <w:start w:val="1"/>
+      <w:numFmt w:val="bullet"/>
+      <w:lvlText w:val=""/>
+      <w:lvlJc w:val="left"/>
+      <w:pPr>
+        <w:ind w:left="4320" w:hanging="360"/>
+      </w:pPr>
+      <w:rPr>
+        <w:rFonts w:ascii="Wingdings" w:hAnsi="Wingdings" w:hint="default"/>
+      </w:rPr>
+    </w:lvl>
+    <w:lvl w:ilvl="6" w:tplc="20000001" w:tentative="1">
+      <w:start w:val="1"/>
+      <w:numFmt w:val="bullet"/>
+      <w:lvlText w:val=""/>
+      <w:lvlJc w:val="left"/>
+      <w:pPr>
+        <w:ind w:left="5040" w:hanging="360"/>
+      </w:pPr>
+      <w:rPr>
+        <w:rFonts w:ascii="Symbol" w:hAnsi="Symbol" w:hint="default"/>
+      </w:rPr>
+    </w:lvl>
+    <w:lvl w:ilvl="7" w:tplc="20000003" w:tentative="1">
+      <w:start w:val="1"/>
+      <w:numFmt w:val="bullet"/>
+      <w:lvlText w:val="o"/>
+      <w:lvlJc w:val="left"/>
+      <w:pPr>
+        <w:ind w:left="5760" w:hanging="360"/>
+      </w:pPr>
+      <w:rPr>
+        <w:rFonts w:ascii="Courier New" w:hAnsi="Courier New" w:cs="Courier New" w:hint="default"/>
+      </w:rPr>
+    </w:lvl>
+    <w:lvl w:ilvl="8" w:tplc="20000005" w:tentative="1">
+      <w:start w:val="1"/>
+      <w:numFmt w:val="bullet"/>
+      <w:lvlText w:val=""/>
+      <w:lvlJc w:val="left"/>
+      <w:pPr>
+        <w:ind w:left="6480" w:hanging="360"/>
+      </w:pPr>
+      <w:rPr>
+        <w:rFonts w:ascii="Wingdings" w:hAnsi="Wingdings" w:hint="default"/>
+      </w:rPr>
+    </w:lvl>
+  </w:abstractNum>
+  <w:abstractNum w:abstractNumId="5" w15:restartNumberingAfterBreak="0">
+    <w:nsid w:val="78C0354F"/>
+    <w:multiLevelType w:val="multilevel"/>
+    <w:tmpl w:val="C05C0E50"/>
+    <w:lvl w:ilvl="0">
+      <w:start w:val="1"/>
+      <w:numFmt w:val="decimal"/>
+      <w:lvlText w:val="%1"/>
+      <w:lvlJc w:val="left"/>
+      <w:pPr>
+        <w:ind w:left="390" w:hanging="390"/>
+      </w:pPr>
+      <w:rPr>
+        <w:rFonts w:hint="default"/>
+      </w:rPr>
+    </w:lvl>
+    <w:lvl w:ilvl="1">
+      <w:start w:val="1"/>
+      <w:numFmt w:val="decimal"/>
+      <w:lvlText w:val="%1.%2"/>
+      <w:lvlJc w:val="left"/>
+      <w:pPr>
+        <w:ind w:left="390" w:hanging="390"/>
+      </w:pPr>
+      <w:rPr>
+        <w:rFonts w:hint="default"/>
+      </w:rPr>
+    </w:lvl>
+    <w:lvl w:ilvl="2">
+      <w:start w:val="1"/>
+      <w:numFmt w:val="decimal"/>
+      <w:lvlText w:val="%1.%2.%3"/>
+      <w:lvlJc w:val="left"/>
+      <w:pPr>
+        <w:ind w:left="720" w:hanging="720"/>
+      </w:pPr>
+      <w:rPr>
+        <w:rFonts w:hint="default"/>
+      </w:rPr>
+    </w:lvl>
+    <w:lvl w:ilvl="3">
+      <w:start w:val="1"/>
+      <w:numFmt w:val="decimal"/>
+      <w:lvlText w:val="%1.%2.%3.%4"/>
+      <w:lvlJc w:val="left"/>
+      <w:pPr>
+        <w:ind w:left="720" w:hanging="720"/>
+      </w:pPr>
+      <w:rPr>
+        <w:rFonts w:hint="default"/>
+      </w:rPr>
+    </w:lvl>
+    <w:lvl w:ilvl="4">
+      <w:start w:val="1"/>
+      <w:numFmt w:val="decimal"/>
+      <w:lvlText w:val="%1.%2.%3.%4.%5"/>
+      <w:lvlJc w:val="left"/>
+      <w:pPr>
+        <w:ind w:left="1080" w:hanging="1080"/>
+      </w:pPr>
+      <w:rPr>
+        <w:rFonts w:hint="default"/>
+      </w:rPr>
+    </w:lvl>
+    <w:lvl w:ilvl="5">
+      <w:start w:val="1"/>
+      <w:numFmt w:val="decimal"/>
+      <w:lvlText w:val="%1.%2.%3.%4.%5.%6"/>
+      <w:lvlJc w:val="left"/>
+      <w:pPr>
+        <w:ind w:left="1080" w:hanging="1080"/>
+      </w:pPr>
+      <w:rPr>
+        <w:rFonts w:hint="default"/>
+      </w:rPr>
+    </w:lvl>
+    <w:lvl w:ilvl="6">
+      <w:start w:val="1"/>
+      <w:numFmt w:val="decimal"/>
+      <w:lvlText w:val="%1.%2.%3.%4.%5.%6.%7"/>
+      <w:lvlJc w:val="left"/>
+      <w:pPr>
+        <w:ind w:left="1440" w:hanging="1440"/>
+      </w:pPr>
+      <w:rPr>
+        <w:rFonts w:hint="default"/>
+      </w:rPr>
+    </w:lvl>
+    <w:lvl w:ilvl="7">
+      <w:start w:val="1"/>
+      <w:numFmt w:val="decimal"/>
+      <w:lvlText w:val="%1.%2.%3.%4.%5.%6.%7.%8"/>
+      <w:lvlJc w:val="left"/>
+      <w:pPr>
+        <w:ind w:left="1440" w:hanging="1440"/>
+      </w:pPr>
+      <w:rPr>
+        <w:rFonts w:hint="default"/>
+      </w:rPr>
+    </w:lvl>
+    <w:lvl w:ilvl="8">
+      <w:start w:val="1"/>
+      <w:numFmt w:val="decimal"/>
+      <w:lvlText w:val="%1.%2.%3.%4.%5.%6.%7.%8.%9"/>
+      <w:lvlJc w:val="left"/>
+      <w:pPr>
+        <w:ind w:left="1440" w:hanging="1440"/>
+      </w:pPr>
+      <w:rPr>
+        <w:rFonts w:hint="default"/>
+      </w:rPr>
+    </w:lvl>
+  </w:abstractNum>
   <w:num w:numId="1">
     <w:abstractNumId w:val="3"/>
   </w:num>
@@ -2932,6 +4062,12 @@
   </w:num>
   <w:num w:numId="4">
     <w:abstractNumId w:val="2"/>
+  </w:num>
+  <w:num w:numId="5">
+    <w:abstractNumId w:val="4"/>
+  </w:num>
+  <w:num w:numId="6">
+    <w:abstractNumId w:val="5"/>
   </w:num>
 </w:numbering>
 </file>
@@ -3991,7 +5127,7 @@
 </file>
 
 <file path=customXml/itemProps1.xml><?xml version="1.0" encoding="utf-8"?>
-<ds:datastoreItem xmlns:ds="http://schemas.openxmlformats.org/officeDocument/2006/customXml" ds:itemID="{C92E4402-6641-4E7A-B5DA-14507294ACB8}">
+<ds:datastoreItem xmlns:ds="http://schemas.openxmlformats.org/officeDocument/2006/customXml" ds:itemID="{BBD8CA4B-229B-4F9C-BA56-5DC4D40082ED}">
   <ds:schemaRefs>
     <ds:schemaRef ds:uri="http://schemas.openxmlformats.org/officeDocument/2006/bibliography"/>
   </ds:schemaRefs>

</xml_diff>